<commit_message>
Documentacion del Proceso de Normalizacion
</commit_message>
<xml_diff>
--- a/[BD1]Documentacion_201603047.docx
+++ b/[BD1]Documentacion_201603047.docx
@@ -637,14 +637,27 @@
       <w:r>
         <w:t xml:space="preserve">Imagen </w:t>
       </w:r>
-      <w:fldSimple w:instr=" SEQ Imagen \* ARABIC ">
-        <w:r>
-          <w:rPr>
-            <w:noProof/>
-          </w:rPr>
-          <w:t>1</w:t>
-        </w:r>
-      </w:fldSimple>
+      <w:r>
+        <w:fldChar w:fldCharType="begin"/>
+      </w:r>
+      <w:r>
+        <w:instrText xml:space="preserve"> SEQ Imagen \* ARABIC </w:instrText>
+      </w:r>
+      <w:r>
+        <w:fldChar w:fldCharType="separate"/>
+      </w:r>
+      <w:r>
+        <w:rPr>
+          <w:noProof/>
+        </w:rPr>
+        <w:t>1</w:t>
+      </w:r>
+      <w:r>
+        <w:rPr>
+          <w:noProof/>
+        </w:rPr>
+        <w:fldChar w:fldCharType="end"/>
+      </w:r>
       <w:bookmarkEnd w:id="0"/>
       <w:r>
         <w:t>: Información Inicial</w:t>
@@ -987,14 +1000,27 @@
       <w:r>
         <w:t xml:space="preserve">Tabla </w:t>
       </w:r>
-      <w:fldSimple w:instr=" SEQ Tabla \* ROMAN ">
-        <w:r>
-          <w:rPr>
-            <w:noProof/>
-          </w:rPr>
-          <w:t>I</w:t>
-        </w:r>
-      </w:fldSimple>
+      <w:r>
+        <w:fldChar w:fldCharType="begin"/>
+      </w:r>
+      <w:r>
+        <w:instrText xml:space="preserve"> SEQ Tabla \* ROMAN </w:instrText>
+      </w:r>
+      <w:r>
+        <w:fldChar w:fldCharType="separate"/>
+      </w:r>
+      <w:r>
+        <w:rPr>
+          <w:noProof/>
+        </w:rPr>
+        <w:t>I</w:t>
+      </w:r>
+      <w:r>
+        <w:rPr>
+          <w:noProof/>
+        </w:rPr>
+        <w:fldChar w:fldCharType="end"/>
+      </w:r>
       <w:bookmarkEnd w:id="1"/>
       <w:r>
         <w:t xml:space="preserve">: </w:t>
@@ -1065,14 +1091,27 @@
       <w:r>
         <w:t xml:space="preserve">Tabla </w:t>
       </w:r>
-      <w:fldSimple w:instr=" SEQ Tabla \* ROMAN ">
-        <w:r>
-          <w:rPr>
-            <w:noProof/>
-          </w:rPr>
-          <w:t>II</w:t>
-        </w:r>
-      </w:fldSimple>
+      <w:r>
+        <w:fldChar w:fldCharType="begin"/>
+      </w:r>
+      <w:r>
+        <w:instrText xml:space="preserve"> SEQ Tabla \* ROMAN </w:instrText>
+      </w:r>
+      <w:r>
+        <w:fldChar w:fldCharType="separate"/>
+      </w:r>
+      <w:r>
+        <w:rPr>
+          <w:noProof/>
+        </w:rPr>
+        <w:t>II</w:t>
+      </w:r>
+      <w:r>
+        <w:rPr>
+          <w:noProof/>
+        </w:rPr>
+        <w:fldChar w:fldCharType="end"/>
+      </w:r>
       <w:r>
         <w:t>: Separación de los campos Partido y Nombre Partido</w:t>
       </w:r>
@@ -1139,14 +1178,27 @@
       <w:r>
         <w:t xml:space="preserve">Tabla </w:t>
       </w:r>
-      <w:fldSimple w:instr=" SEQ Tabla \* ROMAN ">
-        <w:r>
-          <w:rPr>
-            <w:noProof/>
-          </w:rPr>
-          <w:t>III</w:t>
-        </w:r>
-      </w:fldSimple>
+      <w:r>
+        <w:fldChar w:fldCharType="begin"/>
+      </w:r>
+      <w:r>
+        <w:instrText xml:space="preserve"> SEQ Tabla \* ROMAN </w:instrText>
+      </w:r>
+      <w:r>
+        <w:fldChar w:fldCharType="separate"/>
+      </w:r>
+      <w:r>
+        <w:rPr>
+          <w:noProof/>
+        </w:rPr>
+        <w:t>III</w:t>
+      </w:r>
+      <w:r>
+        <w:rPr>
+          <w:noProof/>
+        </w:rPr>
+        <w:fldChar w:fldCharType="end"/>
+      </w:r>
       <w:r>
         <w:t>: Separación del campo Raza</w:t>
       </w:r>
@@ -1220,14 +1272,27 @@
       <w:r>
         <w:t xml:space="preserve">Tabla </w:t>
       </w:r>
-      <w:fldSimple w:instr=" SEQ Tabla \* ROMAN ">
-        <w:r>
-          <w:rPr>
-            <w:noProof/>
-          </w:rPr>
-          <w:t>IV</w:t>
-        </w:r>
-      </w:fldSimple>
+      <w:r>
+        <w:fldChar w:fldCharType="begin"/>
+      </w:r>
+      <w:r>
+        <w:instrText xml:space="preserve"> SEQ Tabla \* ROMAN </w:instrText>
+      </w:r>
+      <w:r>
+        <w:fldChar w:fldCharType="separate"/>
+      </w:r>
+      <w:r>
+        <w:rPr>
+          <w:noProof/>
+        </w:rPr>
+        <w:t>IV</w:t>
+      </w:r>
+      <w:r>
+        <w:rPr>
+          <w:noProof/>
+        </w:rPr>
+        <w:fldChar w:fldCharType="end"/>
+      </w:r>
       <w:r>
         <w:t>: Detalle de Elección sin redundancia de datos</w:t>
       </w:r>
@@ -1746,14 +1811,27 @@
       <w:r>
         <w:t xml:space="preserve">Tabla </w:t>
       </w:r>
-      <w:fldSimple w:instr=" SEQ Tabla \* ROMAN ">
-        <w:r>
-          <w:rPr>
-            <w:noProof/>
-          </w:rPr>
-          <w:t>V</w:t>
-        </w:r>
-      </w:fldSimple>
+      <w:r>
+        <w:fldChar w:fldCharType="begin"/>
+      </w:r>
+      <w:r>
+        <w:instrText xml:space="preserve"> SEQ Tabla \* ROMAN </w:instrText>
+      </w:r>
+      <w:r>
+        <w:fldChar w:fldCharType="separate"/>
+      </w:r>
+      <w:r>
+        <w:rPr>
+          <w:noProof/>
+        </w:rPr>
+        <w:t>V</w:t>
+      </w:r>
+      <w:r>
+        <w:rPr>
+          <w:noProof/>
+        </w:rPr>
+        <w:fldChar w:fldCharType="end"/>
+      </w:r>
       <w:r>
         <w:t>: Nueva Tabla Elección sin dependencias transitivas</w:t>
       </w:r>
@@ -1815,14 +1893,27 @@
       <w:r>
         <w:t xml:space="preserve">Tabla </w:t>
       </w:r>
-      <w:fldSimple w:instr=" SEQ Tabla \* ROMAN ">
-        <w:r>
-          <w:rPr>
-            <w:noProof/>
-          </w:rPr>
-          <w:t>VI</w:t>
-        </w:r>
-      </w:fldSimple>
+      <w:r>
+        <w:fldChar w:fldCharType="begin"/>
+      </w:r>
+      <w:r>
+        <w:instrText xml:space="preserve"> SEQ Tabla \* ROMAN </w:instrText>
+      </w:r>
+      <w:r>
+        <w:fldChar w:fldCharType="separate"/>
+      </w:r>
+      <w:r>
+        <w:rPr>
+          <w:noProof/>
+        </w:rPr>
+        <w:t>VI</w:t>
+      </w:r>
+      <w:r>
+        <w:rPr>
+          <w:noProof/>
+        </w:rPr>
+        <w:fldChar w:fldCharType="end"/>
+      </w:r>
       <w:r>
         <w:t>: Tabla que contiene las dependencias transitivas</w:t>
       </w:r>
@@ -1924,14 +2015,27 @@
       <w:r>
         <w:t xml:space="preserve">Tabla </w:t>
       </w:r>
-      <w:fldSimple w:instr=" SEQ Tabla \* ROMAN ">
-        <w:r>
-          <w:rPr>
-            <w:noProof/>
-          </w:rPr>
-          <w:t>VII</w:t>
-        </w:r>
-      </w:fldSimple>
+      <w:r>
+        <w:fldChar w:fldCharType="begin"/>
+      </w:r>
+      <w:r>
+        <w:instrText xml:space="preserve"> SEQ Tabla \* ROMAN </w:instrText>
+      </w:r>
+      <w:r>
+        <w:fldChar w:fldCharType="separate"/>
+      </w:r>
+      <w:r>
+        <w:rPr>
+          <w:noProof/>
+        </w:rPr>
+        <w:t>VII</w:t>
+      </w:r>
+      <w:r>
+        <w:rPr>
+          <w:noProof/>
+        </w:rPr>
+        <w:fldChar w:fldCharType="end"/>
+      </w:r>
       <w:r>
         <w:t>: Tabla Zona sin dependencias transitivas</w:t>
       </w:r>
@@ -1998,14 +2102,27 @@
       <w:r>
         <w:t xml:space="preserve">Tabla </w:t>
       </w:r>
-      <w:fldSimple w:instr=" SEQ Tabla \* ROMAN ">
-        <w:r>
-          <w:rPr>
-            <w:noProof/>
-          </w:rPr>
-          <w:t>VIII</w:t>
-        </w:r>
-      </w:fldSimple>
+      <w:r>
+        <w:fldChar w:fldCharType="begin"/>
+      </w:r>
+      <w:r>
+        <w:instrText xml:space="preserve"> SEQ Tabla \* ROMAN </w:instrText>
+      </w:r>
+      <w:r>
+        <w:fldChar w:fldCharType="separate"/>
+      </w:r>
+      <w:r>
+        <w:rPr>
+          <w:noProof/>
+        </w:rPr>
+        <w:t>VIII</w:t>
+      </w:r>
+      <w:r>
+        <w:rPr>
+          <w:noProof/>
+        </w:rPr>
+        <w:fldChar w:fldCharType="end"/>
+      </w:r>
       <w:r>
         <w:t>: Separación del Campo País de la Tabla VI</w:t>
       </w:r>
@@ -2073,14 +2190,27 @@
       <w:r>
         <w:t xml:space="preserve">Tabla </w:t>
       </w:r>
-      <w:fldSimple w:instr=" SEQ Tabla \* ROMAN ">
-        <w:r>
-          <w:rPr>
-            <w:noProof/>
-          </w:rPr>
-          <w:t>IX</w:t>
-        </w:r>
-      </w:fldSimple>
+      <w:r>
+        <w:fldChar w:fldCharType="begin"/>
+      </w:r>
+      <w:r>
+        <w:instrText xml:space="preserve"> SEQ Tabla \* ROMAN </w:instrText>
+      </w:r>
+      <w:r>
+        <w:fldChar w:fldCharType="separate"/>
+      </w:r>
+      <w:r>
+        <w:rPr>
+          <w:noProof/>
+        </w:rPr>
+        <w:t>IX</w:t>
+      </w:r>
+      <w:r>
+        <w:rPr>
+          <w:noProof/>
+        </w:rPr>
+        <w:fldChar w:fldCharType="end"/>
+      </w:r>
       <w:r>
         <w:t>: Separación del Campo Depto. y Región de la Tabla VI</w:t>
       </w:r>
@@ -2148,14 +2278,27 @@
       <w:r>
         <w:t xml:space="preserve">Tabla </w:t>
       </w:r>
-      <w:fldSimple w:instr=" SEQ Tabla \* ROMAN ">
-        <w:r>
-          <w:rPr>
-            <w:noProof/>
-          </w:rPr>
-          <w:t>X</w:t>
-        </w:r>
-      </w:fldSimple>
+      <w:r>
+        <w:fldChar w:fldCharType="begin"/>
+      </w:r>
+      <w:r>
+        <w:instrText xml:space="preserve"> SEQ Tabla \* ROMAN </w:instrText>
+      </w:r>
+      <w:r>
+        <w:fldChar w:fldCharType="separate"/>
+      </w:r>
+      <w:r>
+        <w:rPr>
+          <w:noProof/>
+        </w:rPr>
+        <w:t>X</w:t>
+      </w:r>
+      <w:r>
+        <w:rPr>
+          <w:noProof/>
+        </w:rPr>
+        <w:fldChar w:fldCharType="end"/>
+      </w:r>
       <w:r>
         <w:t>: Separación del Campo Municipio de la Tabla VI</w:t>
       </w:r>

</xml_diff>